<commit_message>
scrape.py now scrapes BOE RSS feed!
Also, I added its output into a new folder called throughput\BOE.csv.
Python Tutorialv2.docx also has some changes!
</commit_message>
<xml_diff>
--- a/Python Tutorial v2.docx
+++ b/Python Tutorial v2.docx
@@ -923,13 +923,7 @@
         <w:rPr>
           <w:highlight w:val="yellow"/>
         </w:rPr>
-        <w:t xml:space="preserve"> </w:t>
-      </w:r>
-      <w:r>
-        <w:rPr>
-          <w:highlight w:val="yellow"/>
-        </w:rPr>
-        <w:t xml:space="preserve">python -m </w:t>
+        <w:t xml:space="preserve"> python -m </w:t>
       </w:r>
       <w:proofErr w:type="spellStart"/>
       <w:r>
@@ -1295,6 +1289,11 @@
       </w:r>
     </w:p>
     <w:p>
+      <w:r>
+        <w:t xml:space="preserve">Step 2: run the following: </w:t>
+      </w:r>
+    </w:p>
+    <w:p>
       <w:pPr>
         <w:rPr>
           <w:rFonts w:ascii="Consolas" w:hAnsi="Consolas"/>
@@ -1305,14 +1304,12 @@
         </w:rPr>
       </w:pPr>
       <w:r>
-        <w:t xml:space="preserve">Step 2: run the following: </w:t>
-      </w:r>
-      <w:r>
         <w:rPr>
           <w:rFonts w:ascii="Consolas" w:hAnsi="Consolas"/>
           <w:color w:val="232629"/>
           <w:sz w:val="20"/>
           <w:szCs w:val="20"/>
+          <w:highlight w:val="yellow"/>
           <w:shd w:val="clear" w:color="auto" w:fill="E3E6E8"/>
         </w:rPr>
         <w:t xml:space="preserve">python -m </w:t>
@@ -1325,6 +1322,7 @@
           <w:color w:val="232629"/>
           <w:sz w:val="20"/>
           <w:szCs w:val="20"/>
+          <w:highlight w:val="yellow"/>
           <w:shd w:val="clear" w:color="auto" w:fill="E3E6E8"/>
         </w:rPr>
         <w:t>idlelib.idle</w:t>
@@ -1386,6 +1384,7 @@
     </w:p>
     <w:p>
       <w:r>
+        <w:lastRenderedPageBreak/>
         <w:t>How do we know that worked?</w:t>
       </w:r>
       <w:r>
@@ -1646,16 +1645,7 @@
         <w:t>Now that you have pip installed, we can try to install a brand-new package. Try running the following</w:t>
       </w:r>
       <w:r>
-        <w:t xml:space="preserve"> code. I</w:t>
-      </w:r>
-      <w:r>
-        <w:t xml:space="preserve">n this case, the package </w:t>
-      </w:r>
-      <w:r>
-        <w:t xml:space="preserve">we are installing </w:t>
-      </w:r>
-      <w:r>
-        <w:t>is called “requests”</w:t>
+        <w:t xml:space="preserve"> code. In this case, the package we are installing is called “requests”</w:t>
       </w:r>
       <w:r>
         <w:t>:</w:t>
@@ -1682,6 +1672,7 @@
         <w:rPr>
           <w:noProof/>
         </w:rPr>
+        <w:lastRenderedPageBreak/>
         <w:drawing>
           <wp:inline distT="0" distB="0" distL="0" distR="0" wp14:anchorId="2E9B5653" wp14:editId="184B7CE8">
             <wp:extent cx="5943600" cy="2364740"/>
@@ -1721,7 +1712,6 @@
     </w:p>
     <w:p>
       <w:r>
-        <w:lastRenderedPageBreak/>
         <w:t>You can do this to successfully install packages! Try installing a few that you think you’ll need. Then come back to this guide. I will show you how to check that they have been properly loaded into your computer.</w:t>
       </w:r>
     </w:p>
@@ -1795,10 +1785,7 @@
     </w:p>
     <w:p>
       <w:r>
-        <w:t>W</w:t>
-      </w:r>
-      <w:r>
-        <w:t xml:space="preserve">ow! Look at all those packages! Note that you can use instructions linked </w:t>
+        <w:t xml:space="preserve">Wow! Look at all those packages! Note that you can use instructions linked </w:t>
       </w:r>
       <w:hyperlink r:id="rId25" w:anchor="managing-packages-with-pip" w:history="1">
         <w:r>
@@ -1873,6 +1860,7 @@
     </w:p>
     <w:p>
       <w:r>
+        <w:lastRenderedPageBreak/>
         <w:t xml:space="preserve">But before that, a note on uninstalling packages from </w:t>
       </w:r>
       <w:proofErr w:type="gramStart"/>
@@ -1958,7 +1946,6 @@
     </w:p>
     <w:p>
       <w:r>
-        <w:lastRenderedPageBreak/>
         <w:t>A requirements.txt file is an excellent resource for code replicability and sharing. It’s a simple text file listing of all the packages and versions of those packages that your project uses. Making one is very simple. And using one to load packages is also simple.</w:t>
       </w:r>
     </w:p>
@@ -2139,6 +2126,7 @@
         <w:rPr>
           <w:noProof/>
         </w:rPr>
+        <w:lastRenderedPageBreak/>
         <w:drawing>
           <wp:inline distT="0" distB="0" distL="0" distR="0" wp14:anchorId="6820F58D" wp14:editId="53790474">
             <wp:extent cx="5943600" cy="3502025"/>
@@ -2194,7 +2182,6 @@
         <w:rPr>
           <w:noProof/>
         </w:rPr>
-        <w:lastRenderedPageBreak/>
         <w:drawing>
           <wp:inline distT="0" distB="0" distL="0" distR="0" wp14:anchorId="64ACB4FF" wp14:editId="50A89931">
             <wp:extent cx="5943600" cy="3494405"/>
@@ -2246,7 +2233,11 @@
         <w:t>H</w:t>
       </w:r>
       <w:r>
-        <w:t>ub that every time it uploads a file, it should ignore (i.e., not upload, download, or touch in any way) the files or directories starting with this extension. You can see “</w:t>
+        <w:t xml:space="preserve">ub that every time it uploads a file, it should ignore (i.e., not upload, download, or touch in any way) the files or directories starting with this extension. You can </w:t>
+      </w:r>
+      <w:r>
+        <w:lastRenderedPageBreak/>
+        <w:t>see “</w:t>
       </w:r>
       <w:proofErr w:type="spellStart"/>
       <w:r>
@@ -2328,18 +2319,18 @@
         </w:numPr>
       </w:pPr>
       <w:r>
+        <w:t>Click “File &gt; New repository”</w:t>
+      </w:r>
+    </w:p>
+    <w:p>
+      <w:pPr>
+        <w:pStyle w:val="ListParagraph"/>
+      </w:pPr>
+      <w:r>
+        <w:rPr>
+          <w:noProof/>
+        </w:rPr>
         <w:lastRenderedPageBreak/>
-        <w:t>Click “File &gt; New repository”</w:t>
-      </w:r>
-    </w:p>
-    <w:p>
-      <w:pPr>
-        <w:pStyle w:val="ListParagraph"/>
-      </w:pPr>
-      <w:r>
-        <w:rPr>
-          <w:noProof/>
-        </w:rPr>
         <w:drawing>
           <wp:inline distT="0" distB="0" distL="0" distR="0" wp14:anchorId="0D16556B" wp14:editId="2CD796FB">
             <wp:extent cx="5943600" cy="4084955"/>

</xml_diff>

<commit_message>
New package in requirments.txt
Plus, some edits to NY fed. I thought it wasn't Java rendered, but it was (that's why my scraper, which seemed to work, kept spitting out 2017 data rather than the 2023 data I requested).
</commit_message>
<xml_diff>
--- a/Python Tutorial v2.docx
+++ b/Python Tutorial v2.docx
@@ -1,6 +1,6 @@
 
 <file path=word/document.xml><?xml version="1.0" encoding="utf-8"?>
-<w:document xmlns:wpc="http://schemas.microsoft.com/office/word/2010/wordprocessingCanvas" xmlns:cx="http://schemas.microsoft.com/office/drawing/2014/chartex" xmlns:cx1="http://schemas.microsoft.com/office/drawing/2015/9/8/chartex" xmlns:cx2="http://schemas.microsoft.com/office/drawing/2015/10/21/chartex" xmlns:cx3="http://schemas.microsoft.com/office/drawing/2016/5/9/chartex" xmlns:cx4="http://schemas.microsoft.com/office/drawing/2016/5/10/chartex" xmlns:cx5="http://schemas.microsoft.com/office/drawing/2016/5/11/chartex" xmlns:cx6="http://schemas.microsoft.com/office/drawing/2016/5/12/chartex" xmlns:cx7="http://schemas.microsoft.com/office/drawing/2016/5/13/chartex" xmlns:cx8="http://schemas.microsoft.com/office/drawing/2016/5/14/chartex" xmlns:mc="http://schemas.openxmlformats.org/markup-compatibility/2006" xmlns:aink="http://schemas.microsoft.com/office/drawing/2016/ink" xmlns:am3d="http://schemas.microsoft.com/office/drawing/2017/model3d" xmlns:o="urn:schemas-microsoft-com:office:office" xmlns:r="http://schemas.openxmlformats.org/officeDocument/2006/relationships" xmlns:m="http://schemas.openxmlformats.org/officeDocument/2006/math" xmlns:v="urn:schemas-microsoft-com:vml" xmlns:wp14="http://schemas.microsoft.com/office/word/2010/wordprocessingDrawing" xmlns:wp="http://schemas.openxmlformats.org/drawingml/2006/wordprocessingDrawing" xmlns:w10="urn:schemas-microsoft-com:office:word" xmlns:w="http://schemas.openxmlformats.org/wordprocessingml/2006/main" xmlns:w14="http://schemas.microsoft.com/office/word/2010/wordml" xmlns:w15="http://schemas.microsoft.com/office/word/2012/wordml" xmlns:w16cex="http://schemas.microsoft.com/office/word/2018/wordml/cex" xmlns:w16cid="http://schemas.microsoft.com/office/word/2016/wordml/cid" xmlns:w16="http://schemas.microsoft.com/office/word/2018/wordml" xmlns:w16se="http://schemas.microsoft.com/office/word/2015/wordml/symex" xmlns:wpg="http://schemas.microsoft.com/office/word/2010/wordprocessingGroup" xmlns:wpi="http://schemas.microsoft.com/office/word/2010/wordprocessingInk" xmlns:wne="http://schemas.microsoft.com/office/word/2006/wordml" xmlns:wps="http://schemas.microsoft.com/office/word/2010/wordprocessingShape" mc:Ignorable="w14 w15 w16se w16cid w16 w16cex wp14">
+<w:document xmlns:wpc="http://schemas.microsoft.com/office/word/2010/wordprocessingCanvas" xmlns:cx="http://schemas.microsoft.com/office/drawing/2014/chartex" xmlns:cx1="http://schemas.microsoft.com/office/drawing/2015/9/8/chartex" xmlns:cx2="http://schemas.microsoft.com/office/drawing/2015/10/21/chartex" xmlns:cx3="http://schemas.microsoft.com/office/drawing/2016/5/9/chartex" xmlns:cx4="http://schemas.microsoft.com/office/drawing/2016/5/10/chartex" xmlns:cx5="http://schemas.microsoft.com/office/drawing/2016/5/11/chartex" xmlns:cx6="http://schemas.microsoft.com/office/drawing/2016/5/12/chartex" xmlns:cx7="http://schemas.microsoft.com/office/drawing/2016/5/13/chartex" xmlns:cx8="http://schemas.microsoft.com/office/drawing/2016/5/14/chartex" xmlns:mc="http://schemas.openxmlformats.org/markup-compatibility/2006" xmlns:aink="http://schemas.microsoft.com/office/drawing/2016/ink" xmlns:am3d="http://schemas.microsoft.com/office/drawing/2017/model3d" xmlns:o="urn:schemas-microsoft-com:office:office" xmlns:oel="http://schemas.microsoft.com/office/2019/extlst" xmlns:r="http://schemas.openxmlformats.org/officeDocument/2006/relationships" xmlns:m="http://schemas.openxmlformats.org/officeDocument/2006/math" xmlns:v="urn:schemas-microsoft-com:vml" xmlns:wp14="http://schemas.microsoft.com/office/word/2010/wordprocessingDrawing" xmlns:wp="http://schemas.openxmlformats.org/drawingml/2006/wordprocessingDrawing" xmlns:w10="urn:schemas-microsoft-com:office:word" xmlns:w="http://schemas.openxmlformats.org/wordprocessingml/2006/main" xmlns:w14="http://schemas.microsoft.com/office/word/2010/wordml" xmlns:w15="http://schemas.microsoft.com/office/word/2012/wordml" xmlns:w16cex="http://schemas.microsoft.com/office/word/2018/wordml/cex" xmlns:w16cid="http://schemas.microsoft.com/office/word/2016/wordml/cid" xmlns:w16="http://schemas.microsoft.com/office/word/2018/wordml" xmlns:w16sdtdh="http://schemas.microsoft.com/office/word/2020/wordml/sdtdatahash" xmlns:w16se="http://schemas.microsoft.com/office/word/2015/wordml/symex" xmlns:wpg="http://schemas.microsoft.com/office/word/2010/wordprocessingGroup" xmlns:wpi="http://schemas.microsoft.com/office/word/2010/wordprocessingInk" xmlns:wne="http://schemas.microsoft.com/office/word/2006/wordml" xmlns:wps="http://schemas.microsoft.com/office/word/2010/wordprocessingShape" mc:Ignorable="w14 w15 w16se w16cid w16 w16cex w16sdtdh wp14">
   <w:body>
     <w:p>
       <w:r>
@@ -796,13 +796,8 @@
       </w:r>
     </w:p>
     <w:p>
-      <w:proofErr w:type="gramStart"/>
-      <w:r>
-        <w:t>so</w:t>
-      </w:r>
-      <w:proofErr w:type="gramEnd"/>
-      <w:r>
-        <w:t xml:space="preserve"> in this case, since I am already in the desired </w:t>
+      <w:r>
+        <w:t xml:space="preserve">so in this case, since I am already in the desired </w:t>
       </w:r>
       <w:proofErr w:type="spellStart"/>
       <w:r>
@@ -894,15 +889,7 @@
       </w:r>
       <w:proofErr w:type="spellEnd"/>
       <w:r>
-        <w:t xml:space="preserve">”. </w:t>
-      </w:r>
-      <w:proofErr w:type="gramStart"/>
-      <w:r>
-        <w:t>So</w:t>
-      </w:r>
-      <w:proofErr w:type="gramEnd"/>
-      <w:r>
-        <w:t xml:space="preserve"> try running the following line of code:</w:t>
+        <w:t>”. So try running the following line of code:</w:t>
       </w:r>
     </w:p>
     <w:p>
@@ -1302,7 +1289,6 @@
         <w:t xml:space="preserve">python -m </w:t>
       </w:r>
       <w:proofErr w:type="spellStart"/>
-      <w:proofErr w:type="gramStart"/>
       <w:r>
         <w:rPr>
           <w:rFonts w:ascii="Consolas" w:hAnsi="Consolas"/>
@@ -1315,7 +1301,6 @@
         <w:t>idlelib.idle</w:t>
       </w:r>
       <w:proofErr w:type="spellEnd"/>
-      <w:proofErr w:type="gramEnd"/>
     </w:p>
     <w:p>
       <w:r>
@@ -1631,14 +1616,18 @@
       </w:r>
     </w:p>
     <w:p>
-      <w:proofErr w:type="spellStart"/>
       <w:r>
         <w:rPr>
           <w:highlight w:val="yellow"/>
         </w:rPr>
         <w:t>py</w:t>
       </w:r>
-      <w:proofErr w:type="spellEnd"/>
+      <w:r>
+        <w:rPr>
+          <w:highlight w:val="yellow"/>
+        </w:rPr>
+        <w:t>thon</w:t>
+      </w:r>
       <w:r>
         <w:rPr>
           <w:highlight w:val="yellow"/>
@@ -1783,15 +1772,7 @@
         <w:t>L</w:t>
       </w:r>
       <w:r>
-        <w:t xml:space="preserve">et’s now try creating our first ever requirement.txt file. This is essential for sharing our work with others. Packages are very </w:t>
-      </w:r>
-      <w:proofErr w:type="gramStart"/>
-      <w:r>
-        <w:t>big, and</w:t>
-      </w:r>
-      <w:proofErr w:type="gramEnd"/>
-      <w:r>
-        <w:t xml:space="preserve"> come with many versions. Sometimes, when packages are updated, old code that we wrote based on the packages can break (the ability for a script to continue to work over time despite these changes is called “backward compatibility”</w:t>
+        <w:t>et’s now try creating our first ever requirement.txt file. This is essential for sharing our work with others. Packages are very big, and come with many versions. Sometimes, when packages are updated, old code that we wrote based on the packages can break (the ability for a script to continue to work over time despite these changes is called “backward compatibility”</w:t>
       </w:r>
       <w:r>
         <w:t xml:space="preserve"> – or is it “forward compatibility”?</w:t>
@@ -1834,14 +1815,12 @@
         <w:lastRenderedPageBreak/>
         <w:t xml:space="preserve">But before that, a note on uninstalling packages from </w:t>
       </w:r>
-      <w:proofErr w:type="gramStart"/>
       <w:r>
         <w:t>https://pip.pypa.io/en/latest/user_guide/#requirements-files</w:t>
       </w:r>
       <w:r>
         <w:t xml:space="preserve"> :</w:t>
       </w:r>
-      <w:proofErr w:type="gramEnd"/>
     </w:p>
     <w:p>
       <w:pPr>
@@ -2031,11 +2010,7 @@
     </w:p>
     <w:p>
       <w:r>
-        <w:t xml:space="preserve">Good thing you asked. You can create a special type of file </w:t>
-      </w:r>
-      <w:proofErr w:type="gramStart"/>
-      <w:r>
-        <w:t xml:space="preserve">called </w:t>
+        <w:t xml:space="preserve">Good thing you asked. You can create a special type of file called </w:t>
       </w:r>
       <w:r>
         <w:rPr>
@@ -2051,35 +2026,24 @@
         <w:t>gitignore</w:t>
       </w:r>
       <w:proofErr w:type="spellEnd"/>
-      <w:proofErr w:type="gramEnd"/>
-    </w:p>
-    <w:p>
-      <w:r>
-        <w:t xml:space="preserve">I know that </w:t>
-      </w:r>
-      <w:proofErr w:type="gramStart"/>
-      <w:r>
-        <w:t>“.</w:t>
+    </w:p>
+    <w:p>
+      <w:r>
+        <w:t>I know that “.</w:t>
       </w:r>
       <w:proofErr w:type="spellStart"/>
       <w:r>
         <w:t>gitignore</w:t>
       </w:r>
       <w:proofErr w:type="spellEnd"/>
-      <w:proofErr w:type="gramEnd"/>
-      <w:r>
-        <w:t xml:space="preserve">” seems like a scary file extension, but don’t worry! It’s also just a text file at heart. Here’s the </w:t>
-      </w:r>
-      <w:proofErr w:type="gramStart"/>
-      <w:r>
-        <w:t>current .</w:t>
+      <w:r>
+        <w:t>” seems like a scary file extension, but don’t worry! It’s also just a text file at heart. Here’s the current .</w:t>
       </w:r>
       <w:proofErr w:type="spellStart"/>
       <w:r>
         <w:t>gitignore</w:t>
       </w:r>
       <w:proofErr w:type="spellEnd"/>
-      <w:proofErr w:type="gramEnd"/>
       <w:r>
         <w:t xml:space="preserve"> file associated with the roundup project as it stands:</w:t>
       </w:r>
@@ -2479,7 +2443,6 @@
       <w:pPr>
         <w:pStyle w:val="ListParagraph"/>
       </w:pPr>
-      <w:proofErr w:type="gramStart"/>
       <w:r>
         <w:t>The .</w:t>
       </w:r>
@@ -2488,7 +2451,6 @@
         <w:t>gitignore</w:t>
       </w:r>
       <w:proofErr w:type="spellEnd"/>
-      <w:proofErr w:type="gramEnd"/>
       <w:r>
         <w:t xml:space="preserve"> file is just a text file at heart. If you ever want to edit it, just use an application like Notepad to open it, like I did above. For our purposes, I think the only line of code you’ll need in it is one that says </w:t>
       </w:r>
@@ -2586,18 +2548,13 @@
         <w:pStyle w:val="ListParagraph"/>
       </w:pPr>
       <w:r>
-        <w:t xml:space="preserve">See? </w:t>
-      </w:r>
-      <w:proofErr w:type="gramStart"/>
-      <w:r>
-        <w:t>The .</w:t>
+        <w:t>See? The .</w:t>
       </w:r>
       <w:proofErr w:type="spellStart"/>
       <w:r>
         <w:t>gitignore</w:t>
       </w:r>
       <w:proofErr w:type="spellEnd"/>
-      <w:proofErr w:type="gramEnd"/>
       <w:r>
         <w:t xml:space="preserve"> file is a useful tool.</w:t>
       </w:r>
@@ -2634,18 +2591,13 @@
         <w:t>H</w:t>
       </w:r>
       <w:r>
-        <w:t xml:space="preserve">ub created the folder where I told it to, and also put a file in it called </w:t>
-      </w:r>
-      <w:proofErr w:type="gramStart"/>
-      <w:r>
-        <w:t>“.</w:t>
+        <w:t>ub created the folder where I told it to, and also put a file in it called “.</w:t>
       </w:r>
       <w:proofErr w:type="spellStart"/>
       <w:r>
         <w:t>gitignore</w:t>
       </w:r>
       <w:proofErr w:type="spellEnd"/>
-      <w:proofErr w:type="gramEnd"/>
       <w:r>
         <w:t>”, just like in the other example. Yay!</w:t>
       </w:r>
@@ -4425,27 +4377,7 @@
           <w:sz w:val="20"/>
           <w:szCs w:val="20"/>
         </w:rPr>
-        <w:t xml:space="preserve"> </w:t>
-      </w:r>
-      <w:proofErr w:type="gramStart"/>
-      <w:r>
-        <w:rPr>
-          <w:rFonts w:ascii="var(--font-stack--monospace)" w:eastAsia="Times New Roman" w:hAnsi="var(--font-stack--monospace)" w:cs="Courier New"/>
-          <w:color w:val="000000"/>
-          <w:sz w:val="20"/>
-          <w:szCs w:val="20"/>
-        </w:rPr>
-        <w:t>This is why</w:t>
-      </w:r>
-      <w:proofErr w:type="gramEnd"/>
-      <w:r>
-        <w:rPr>
-          <w:rFonts w:ascii="var(--font-stack--monospace)" w:eastAsia="Times New Roman" w:hAnsi="var(--font-stack--monospace)" w:cs="Courier New"/>
-          <w:color w:val="000000"/>
-          <w:sz w:val="20"/>
-          <w:szCs w:val="20"/>
-        </w:rPr>
-        <w:t xml:space="preserve"> scripts that work in </w:t>
+        <w:t xml:space="preserve"> This is why scripts that work in </w:t>
       </w:r>
       <w:proofErr w:type="spellStart"/>
       <w:r>
@@ -4558,6 +4490,7 @@
       <w:r>
         <w:rPr>
           <w:rFonts w:ascii="var(--font-stack--monospace)" w:eastAsia="Times New Roman" w:hAnsi="var(--font-stack--monospace)" w:cs="Courier New"/>
+          <w:noProof/>
           <w:color w:val="000000"/>
           <w:sz w:val="20"/>
           <w:szCs w:val="20"/>
@@ -4876,6 +4809,7 @@
       <w:r>
         <w:rPr>
           <w:rFonts w:ascii="var(--font-stack--monospace)" w:eastAsia="Times New Roman" w:hAnsi="var(--font-stack--monospace)" w:cs="Courier New"/>
+          <w:noProof/>
           <w:color w:val="000000"/>
           <w:sz w:val="20"/>
           <w:szCs w:val="20"/>
@@ -4957,7 +4891,6 @@
         <w:t xml:space="preserve">python -m </w:t>
       </w:r>
       <w:proofErr w:type="spellStart"/>
-      <w:proofErr w:type="gramStart"/>
       <w:r>
         <w:rPr>
           <w:rFonts w:ascii="var(--font-stack--monospace)" w:eastAsia="Times New Roman" w:hAnsi="var(--font-stack--monospace)" w:cs="Courier New"/>
@@ -4969,7 +4902,6 @@
         <w:t>idlelib.idle</w:t>
       </w:r>
       <w:proofErr w:type="spellEnd"/>
-      <w:proofErr w:type="gramEnd"/>
     </w:p>
     <w:p>
       <w:pPr>
@@ -5020,6 +4952,7 @@
       <w:r>
         <w:rPr>
           <w:rFonts w:ascii="var(--font-stack--monospace)" w:eastAsia="Times New Roman" w:hAnsi="var(--font-stack--monospace)" w:cs="Courier New"/>
+          <w:noProof/>
           <w:color w:val="000000"/>
           <w:sz w:val="20"/>
           <w:szCs w:val="20"/>
@@ -5159,6 +5092,7 @@
       <w:r>
         <w:rPr>
           <w:rFonts w:ascii="var(--font-stack--monospace)" w:eastAsia="Times New Roman" w:hAnsi="var(--font-stack--monospace)" w:cs="Courier New"/>
+          <w:noProof/>
           <w:color w:val="000000"/>
           <w:sz w:val="20"/>
           <w:szCs w:val="20"/>
@@ -5337,6 +5271,7 @@
       <w:r>
         <w:rPr>
           <w:rFonts w:ascii="var(--font-stack--monospace)" w:eastAsia="Times New Roman" w:hAnsi="var(--font-stack--monospace)" w:cs="Courier New"/>
+          <w:noProof/>
           <w:color w:val="000000"/>
           <w:sz w:val="20"/>
           <w:szCs w:val="20"/>
@@ -5515,6 +5450,7 @@
       <w:r>
         <w:rPr>
           <w:rFonts w:ascii="var(--font-stack--monospace)" w:eastAsia="Times New Roman" w:hAnsi="var(--font-stack--monospace)" w:cs="Courier New"/>
+          <w:noProof/>
           <w:color w:val="000000"/>
           <w:sz w:val="20"/>
           <w:szCs w:val="20"/>
@@ -5655,6 +5591,7 @@
       <w:r>
         <w:rPr>
           <w:rFonts w:ascii="var(--font-stack--monospace)" w:eastAsia="Times New Roman" w:hAnsi="var(--font-stack--monospace)" w:cs="Courier New"/>
+          <w:noProof/>
           <w:color w:val="000000"/>
           <w:sz w:val="20"/>
           <w:szCs w:val="20"/>
@@ -5902,23 +5839,7 @@
           <w:rFonts w:eastAsia="Times New Roman" w:cstheme="minorHAnsi"/>
           <w:color w:val="000000"/>
         </w:rPr>
-        <w:t xml:space="preserve">Anyway, you now have the basics to ensure that your new Python adventure is tidy and replicable. Good </w:t>
-      </w:r>
-      <w:proofErr w:type="gramStart"/>
-      <w:r>
-        <w:rPr>
-          <w:rFonts w:eastAsia="Times New Roman" w:cstheme="minorHAnsi"/>
-          <w:color w:val="000000"/>
-        </w:rPr>
-        <w:t>luck, and</w:t>
-      </w:r>
-      <w:proofErr w:type="gramEnd"/>
-      <w:r>
-        <w:rPr>
-          <w:rFonts w:eastAsia="Times New Roman" w:cstheme="minorHAnsi"/>
-          <w:color w:val="000000"/>
-        </w:rPr>
-        <w:t xml:space="preserve"> enjoy!</w:t>
+        <w:t>Anyway, you now have the basics to ensure that your new Python adventure is tidy and replicable. Good luck, and enjoy!</w:t>
       </w:r>
     </w:p>
     <w:p>
@@ -5955,7 +5876,7 @@
 </file>
 
 <file path=word/numbering.xml><?xml version="1.0" encoding="utf-8"?>
-<w:numbering xmlns:wpc="http://schemas.microsoft.com/office/word/2010/wordprocessingCanvas" xmlns:cx="http://schemas.microsoft.com/office/drawing/2014/chartex" xmlns:cx1="http://schemas.microsoft.com/office/drawing/2015/9/8/chartex" xmlns:cx2="http://schemas.microsoft.com/office/drawing/2015/10/21/chartex" xmlns:cx3="http://schemas.microsoft.com/office/drawing/2016/5/9/chartex" xmlns:cx4="http://schemas.microsoft.com/office/drawing/2016/5/10/chartex" xmlns:cx5="http://schemas.microsoft.com/office/drawing/2016/5/11/chartex" xmlns:cx6="http://schemas.microsoft.com/office/drawing/2016/5/12/chartex" xmlns:cx7="http://schemas.microsoft.com/office/drawing/2016/5/13/chartex" xmlns:cx8="http://schemas.microsoft.com/office/drawing/2016/5/14/chartex" xmlns:mc="http://schemas.openxmlformats.org/markup-compatibility/2006" xmlns:aink="http://schemas.microsoft.com/office/drawing/2016/ink" xmlns:am3d="http://schemas.microsoft.com/office/drawing/2017/model3d" xmlns:o="urn:schemas-microsoft-com:office:office" xmlns:r="http://schemas.openxmlformats.org/officeDocument/2006/relationships" xmlns:m="http://schemas.openxmlformats.org/officeDocument/2006/math" xmlns:v="urn:schemas-microsoft-com:vml" xmlns:wp14="http://schemas.microsoft.com/office/word/2010/wordprocessingDrawing" xmlns:wp="http://schemas.openxmlformats.org/drawingml/2006/wordprocessingDrawing" xmlns:w10="urn:schemas-microsoft-com:office:word" xmlns:w="http://schemas.openxmlformats.org/wordprocessingml/2006/main" xmlns:w14="http://schemas.microsoft.com/office/word/2010/wordml" xmlns:w15="http://schemas.microsoft.com/office/word/2012/wordml" xmlns:w16cex="http://schemas.microsoft.com/office/word/2018/wordml/cex" xmlns:w16cid="http://schemas.microsoft.com/office/word/2016/wordml/cid" xmlns:w16="http://schemas.microsoft.com/office/word/2018/wordml" xmlns:w16se="http://schemas.microsoft.com/office/word/2015/wordml/symex" xmlns:wpg="http://schemas.microsoft.com/office/word/2010/wordprocessingGroup" xmlns:wpi="http://schemas.microsoft.com/office/word/2010/wordprocessingInk" xmlns:wne="http://schemas.microsoft.com/office/word/2006/wordml" xmlns:wps="http://schemas.microsoft.com/office/word/2010/wordprocessingShape" mc:Ignorable="w14 w15 w16se w16cid w16 w16cex wp14">
+<w:numbering xmlns:wpc="http://schemas.microsoft.com/office/word/2010/wordprocessingCanvas" xmlns:cx="http://schemas.microsoft.com/office/drawing/2014/chartex" xmlns:cx1="http://schemas.microsoft.com/office/drawing/2015/9/8/chartex" xmlns:cx2="http://schemas.microsoft.com/office/drawing/2015/10/21/chartex" xmlns:cx3="http://schemas.microsoft.com/office/drawing/2016/5/9/chartex" xmlns:cx4="http://schemas.microsoft.com/office/drawing/2016/5/10/chartex" xmlns:cx5="http://schemas.microsoft.com/office/drawing/2016/5/11/chartex" xmlns:cx6="http://schemas.microsoft.com/office/drawing/2016/5/12/chartex" xmlns:cx7="http://schemas.microsoft.com/office/drawing/2016/5/13/chartex" xmlns:cx8="http://schemas.microsoft.com/office/drawing/2016/5/14/chartex" xmlns:mc="http://schemas.openxmlformats.org/markup-compatibility/2006" xmlns:aink="http://schemas.microsoft.com/office/drawing/2016/ink" xmlns:am3d="http://schemas.microsoft.com/office/drawing/2017/model3d" xmlns:o="urn:schemas-microsoft-com:office:office" xmlns:oel="http://schemas.microsoft.com/office/2019/extlst" xmlns:r="http://schemas.openxmlformats.org/officeDocument/2006/relationships" xmlns:m="http://schemas.openxmlformats.org/officeDocument/2006/math" xmlns:v="urn:schemas-microsoft-com:vml" xmlns:wp14="http://schemas.microsoft.com/office/word/2010/wordprocessingDrawing" xmlns:wp="http://schemas.openxmlformats.org/drawingml/2006/wordprocessingDrawing" xmlns:w10="urn:schemas-microsoft-com:office:word" xmlns:w="http://schemas.openxmlformats.org/wordprocessingml/2006/main" xmlns:w14="http://schemas.microsoft.com/office/word/2010/wordml" xmlns:w15="http://schemas.microsoft.com/office/word/2012/wordml" xmlns:w16cex="http://schemas.microsoft.com/office/word/2018/wordml/cex" xmlns:w16cid="http://schemas.microsoft.com/office/word/2016/wordml/cid" xmlns:w16="http://schemas.microsoft.com/office/word/2018/wordml" xmlns:w16sdtdh="http://schemas.microsoft.com/office/word/2020/wordml/sdtdatahash" xmlns:w16se="http://schemas.microsoft.com/office/word/2015/wordml/symex" xmlns:wpg="http://schemas.microsoft.com/office/word/2010/wordprocessingGroup" xmlns:wpi="http://schemas.microsoft.com/office/word/2010/wordprocessingInk" xmlns:wne="http://schemas.microsoft.com/office/word/2006/wordml" xmlns:wps="http://schemas.microsoft.com/office/word/2010/wordprocessingShape" mc:Ignorable="w14 w15 w16se w16cid w16 w16cex w16sdtdh wp14">
   <w:abstractNum w:abstractNumId="0" w15:restartNumberingAfterBreak="0">
     <w:nsid w:val="03EA5A8D"/>
     <w:multiLevelType w:val="hybridMultilevel"/>
@@ -6401,26 +6322,26 @@
       </w:pPr>
     </w:lvl>
   </w:abstractNum>
-  <w:num w:numId="1">
+  <w:num w:numId="1" w16cid:durableId="763913978">
     <w:abstractNumId w:val="3"/>
   </w:num>
-  <w:num w:numId="2">
+  <w:num w:numId="2" w16cid:durableId="499539629">
     <w:abstractNumId w:val="4"/>
   </w:num>
-  <w:num w:numId="3">
+  <w:num w:numId="3" w16cid:durableId="1365903825">
     <w:abstractNumId w:val="0"/>
   </w:num>
-  <w:num w:numId="4">
+  <w:num w:numId="4" w16cid:durableId="925454973">
     <w:abstractNumId w:val="1"/>
   </w:num>
-  <w:num w:numId="5">
+  <w:num w:numId="5" w16cid:durableId="628829216">
     <w:abstractNumId w:val="2"/>
   </w:num>
 </w:numbering>
 </file>
 
 <file path=word/styles.xml><?xml version="1.0" encoding="utf-8"?>
-<w:styles xmlns:mc="http://schemas.openxmlformats.org/markup-compatibility/2006" xmlns:r="http://schemas.openxmlformats.org/officeDocument/2006/relationships" xmlns:w="http://schemas.openxmlformats.org/wordprocessingml/2006/main" xmlns:w14="http://schemas.microsoft.com/office/word/2010/wordml" xmlns:w15="http://schemas.microsoft.com/office/word/2012/wordml" xmlns:w16cex="http://schemas.microsoft.com/office/word/2018/wordml/cex" xmlns:w16cid="http://schemas.microsoft.com/office/word/2016/wordml/cid" xmlns:w16="http://schemas.microsoft.com/office/word/2018/wordml" xmlns:w16se="http://schemas.microsoft.com/office/word/2015/wordml/symex" mc:Ignorable="w14 w15 w16se w16cid w16 w16cex">
+<w:styles xmlns:mc="http://schemas.openxmlformats.org/markup-compatibility/2006" xmlns:r="http://schemas.openxmlformats.org/officeDocument/2006/relationships" xmlns:w="http://schemas.openxmlformats.org/wordprocessingml/2006/main" xmlns:w14="http://schemas.microsoft.com/office/word/2010/wordml" xmlns:w15="http://schemas.microsoft.com/office/word/2012/wordml" xmlns:w16cex="http://schemas.microsoft.com/office/word/2018/wordml/cex" xmlns:w16cid="http://schemas.microsoft.com/office/word/2016/wordml/cid" xmlns:w16="http://schemas.microsoft.com/office/word/2018/wordml" xmlns:w16sdtdh="http://schemas.microsoft.com/office/word/2020/wordml/sdtdatahash" xmlns:w16se="http://schemas.microsoft.com/office/word/2015/wordml/symex" mc:Ignorable="w14 w15 w16se w16cid w16 w16cex w16sdtdh">
   <w:docDefaults>
     <w:rPrDefault>
       <w:rPr>

</xml_diff>